<commit_message>
CIERRE 9 DIC 2021
</commit_message>
<xml_diff>
--- a/01 DOCUEMENTOS/MEMOS  CENTRAL  2021.docx
+++ b/01 DOCUEMENTOS/MEMOS  CENTRAL  2021.docx
@@ -59,16 +59,16 @@
           <w:sz w:val="44"/>
           <w:szCs w:val="44"/>
         </w:rPr>
-        <w:t>06 DE DICIEMBRE</w:t>
-      </w:r>
-      <w:r>
-        <w:rPr>
-          <w:b/>
-          <w:bCs/>
-          <w:sz w:val="44"/>
-          <w:szCs w:val="44"/>
-        </w:rPr>
-        <w:t xml:space="preserve"> 2021</w:t>
+        <w:t>09</w:t>
+      </w:r>
+      <w:r>
+        <w:rPr>
+          <w:b/>
+          <w:bCs/>
+          <w:sz w:val="44"/>
+          <w:szCs w:val="44"/>
+        </w:rPr>
+        <w:t xml:space="preserve"> DE DICIEMBRE 2021</w:t>
       </w:r>
     </w:p>
     <w:p>
@@ -158,75 +158,369 @@
           <w:bCs/>
           <w:sz w:val="44"/>
           <w:szCs w:val="44"/>
-        </w:rPr>
-        <w:t>:  NO HABRA DESCANSOS</w:t>
-      </w:r>
-    </w:p>
-    <w:p>
-      <w:pPr>
-        <w:rPr>
-          <w:sz w:val="44"/>
-          <w:szCs w:val="44"/>
-        </w:rPr>
-      </w:pPr>
-    </w:p>
-    <w:p>
-      <w:pPr>
-        <w:spacing w:line="360" w:lineRule="auto"/>
-        <w:rPr>
-          <w:sz w:val="44"/>
-          <w:szCs w:val="44"/>
-        </w:rPr>
-      </w:pPr>
-    </w:p>
-    <w:p>
-      <w:pPr>
-        <w:spacing w:line="360" w:lineRule="auto"/>
-        <w:jc w:val="both"/>
-        <w:rPr>
-          <w:sz w:val="44"/>
-          <w:szCs w:val="44"/>
-        </w:rPr>
-      </w:pPr>
-      <w:r>
-        <w:rPr>
-          <w:sz w:val="44"/>
-          <w:szCs w:val="44"/>
-        </w:rPr>
-        <w:tab/>
-        <w:t>POR MEDIO DEL PRESENTE, SE LES INFORMA A TODO EL PERSONAL QUE LABORA</w:t>
-      </w:r>
-      <w:r>
-        <w:rPr>
-          <w:sz w:val="44"/>
-          <w:szCs w:val="44"/>
-        </w:rPr>
-        <w:t xml:space="preserve">, </w:t>
-      </w:r>
-      <w:r>
-        <w:rPr>
-          <w:sz w:val="44"/>
-          <w:szCs w:val="44"/>
-        </w:rPr>
-        <w:t xml:space="preserve"> QUE A PARTIR DEL </w:t>
-      </w:r>
-      <w:r>
-        <w:rPr>
-          <w:sz w:val="44"/>
-          <w:szCs w:val="44"/>
-        </w:rPr>
-        <w:t xml:space="preserve">                        </w:t>
-      </w:r>
+          <w:highlight w:val="yellow"/>
+        </w:rPr>
+        <w:t>:  DESCUENTO DE TURNOS</w:t>
+      </w:r>
+    </w:p>
+    <w:p>
+      <w:pPr>
+        <w:rPr>
+          <w:sz w:val="44"/>
+          <w:szCs w:val="44"/>
+        </w:rPr>
+      </w:pPr>
       <w:bookmarkStart w:id="0" w:name="_GoBack"/>
       <w:bookmarkEnd w:id="0"/>
-      <w:r>
-        <w:rPr>
-          <w:b/>
-          <w:bCs/>
+    </w:p>
+    <w:p>
+      <w:pPr>
+        <w:spacing w:line="360" w:lineRule="auto"/>
+        <w:rPr>
+          <w:sz w:val="44"/>
+          <w:szCs w:val="44"/>
+        </w:rPr>
+      </w:pPr>
+    </w:p>
+    <w:p>
+      <w:pPr>
+        <w:spacing w:line="360" w:lineRule="auto"/>
+        <w:jc w:val="both"/>
+        <w:rPr>
+          <w:sz w:val="44"/>
+          <w:szCs w:val="44"/>
+        </w:rPr>
+      </w:pPr>
+      <w:r>
+        <w:rPr>
+          <w:sz w:val="44"/>
+          <w:szCs w:val="44"/>
+        </w:rPr>
+        <w:tab/>
+        <w:t xml:space="preserve"> SE LES INFORMA QUE SE </w:t>
+      </w:r>
+      <w:r>
+        <w:rPr>
+          <w:b/>
           <w:sz w:val="44"/>
           <w:szCs w:val="44"/>
           <w:u w:val="single"/>
         </w:rPr>
+        <w:t xml:space="preserve">DESCONTARA LA SEMANA DE TURNOS DEL 29 al 5 DE </w:t>
+      </w:r>
+      <w:proofErr w:type="gramStart"/>
+      <w:r>
+        <w:rPr>
+          <w:b/>
+          <w:sz w:val="44"/>
+          <w:szCs w:val="44"/>
+          <w:u w:val="single"/>
+        </w:rPr>
+        <w:t>DICIEM</w:t>
+      </w:r>
+      <w:r>
+        <w:rPr>
+          <w:b/>
+          <w:sz w:val="44"/>
+          <w:szCs w:val="44"/>
+        </w:rPr>
+        <w:t xml:space="preserve">BRE,  </w:t>
+      </w:r>
+      <w:r>
+        <w:rPr>
+          <w:sz w:val="44"/>
+          <w:szCs w:val="44"/>
+        </w:rPr>
+        <w:t>COMO</w:t>
+      </w:r>
+      <w:proofErr w:type="gramEnd"/>
+      <w:r>
+        <w:rPr>
+          <w:sz w:val="44"/>
+          <w:szCs w:val="44"/>
+        </w:rPr>
+        <w:t xml:space="preserve"> CASTIGO POR ROMPER LAS CANASTAS Y DESPERDICIAR RECORTE, DE SEGUIR CON LA MALA ACTITUD  ASI SERA SEMANA TRAS SEMANA LOS DESCUENTOS </w:t>
+      </w:r>
+    </w:p>
+    <w:p>
+      <w:pPr>
+        <w:jc w:val="both"/>
+        <w:rPr>
+          <w:sz w:val="44"/>
+          <w:szCs w:val="44"/>
+        </w:rPr>
+      </w:pPr>
+    </w:p>
+    <w:p>
+      <w:pPr>
+        <w:jc w:val="both"/>
+        <w:rPr>
+          <w:sz w:val="44"/>
+          <w:szCs w:val="44"/>
+        </w:rPr>
+      </w:pPr>
+    </w:p>
+    <w:p>
+      <w:pPr>
+        <w:jc w:val="both"/>
+        <w:rPr>
+          <w:sz w:val="44"/>
+          <w:szCs w:val="44"/>
+        </w:rPr>
+      </w:pPr>
+    </w:p>
+    <w:p>
+      <w:pPr>
+        <w:jc w:val="both"/>
+        <w:rPr>
+          <w:sz w:val="44"/>
+          <w:szCs w:val="44"/>
+        </w:rPr>
+      </w:pPr>
+    </w:p>
+    <w:p>
+      <w:pPr>
+        <w:jc w:val="center"/>
+        <w:rPr>
+          <w:b/>
+          <w:bCs/>
+          <w:sz w:val="44"/>
+          <w:szCs w:val="44"/>
+        </w:rPr>
+      </w:pPr>
+    </w:p>
+    <w:p>
+      <w:pPr>
+        <w:jc w:val="center"/>
+        <w:rPr>
+          <w:b/>
+          <w:bCs/>
+          <w:sz w:val="44"/>
+          <w:szCs w:val="44"/>
+        </w:rPr>
+      </w:pPr>
+    </w:p>
+    <w:p>
+      <w:pPr>
+        <w:jc w:val="center"/>
+        <w:rPr>
+          <w:b/>
+          <w:bCs/>
+          <w:sz w:val="44"/>
+          <w:szCs w:val="44"/>
+        </w:rPr>
+      </w:pPr>
+    </w:p>
+    <w:p>
+      <w:pPr>
+        <w:jc w:val="center"/>
+        <w:rPr>
+          <w:b/>
+          <w:bCs/>
+          <w:sz w:val="44"/>
+          <w:szCs w:val="44"/>
+        </w:rPr>
+      </w:pPr>
+    </w:p>
+    <w:p>
+      <w:pPr>
+        <w:jc w:val="center"/>
+        <w:rPr>
+          <w:b/>
+          <w:bCs/>
+          <w:sz w:val="44"/>
+          <w:szCs w:val="44"/>
+        </w:rPr>
+      </w:pPr>
+      <w:r>
+        <w:rPr>
+          <w:b/>
+          <w:bCs/>
+          <w:sz w:val="44"/>
+          <w:szCs w:val="44"/>
+        </w:rPr>
+        <w:t>M E M O R A N DU M</w:t>
+      </w:r>
+    </w:p>
+    <w:p>
+      <w:pPr>
+        <w:rPr>
+          <w:b/>
+          <w:bCs/>
+          <w:sz w:val="44"/>
+          <w:szCs w:val="44"/>
+        </w:rPr>
+      </w:pPr>
+    </w:p>
+    <w:p>
+      <w:pPr>
+        <w:jc w:val="center"/>
+        <w:rPr>
+          <w:b/>
+          <w:bCs/>
+          <w:sz w:val="44"/>
+          <w:szCs w:val="44"/>
+        </w:rPr>
+      </w:pPr>
+      <w:r>
+        <w:rPr>
+          <w:b/>
+          <w:bCs/>
+          <w:sz w:val="44"/>
+          <w:szCs w:val="44"/>
+        </w:rPr>
+        <w:t>06 DE DICIEMBRE 2021</w:t>
+      </w:r>
+    </w:p>
+    <w:p>
+      <w:pPr>
+        <w:jc w:val="center"/>
+        <w:rPr>
+          <w:b/>
+          <w:bCs/>
+          <w:sz w:val="44"/>
+          <w:szCs w:val="44"/>
+        </w:rPr>
+      </w:pPr>
+    </w:p>
+    <w:p>
+      <w:pPr>
+        <w:rPr>
+          <w:sz w:val="44"/>
+          <w:szCs w:val="44"/>
+        </w:rPr>
+      </w:pPr>
+      <w:r>
+        <w:rPr>
+          <w:b/>
+          <w:bCs/>
+          <w:sz w:val="44"/>
+          <w:szCs w:val="44"/>
+        </w:rPr>
+        <w:t xml:space="preserve">PARA:     </w:t>
+      </w:r>
+      <w:r>
+        <w:rPr>
+          <w:sz w:val="44"/>
+          <w:szCs w:val="44"/>
+        </w:rPr>
+        <w:t>CENTRAL</w:t>
+      </w:r>
+    </w:p>
+    <w:p>
+      <w:pPr>
+        <w:rPr>
+          <w:sz w:val="44"/>
+          <w:szCs w:val="44"/>
+        </w:rPr>
+      </w:pPr>
+      <w:r>
+        <w:rPr>
+          <w:sz w:val="44"/>
+          <w:szCs w:val="44"/>
+        </w:rPr>
+        <w:t xml:space="preserve">DE: </w:t>
+      </w:r>
+      <w:r>
+        <w:rPr>
+          <w:sz w:val="44"/>
+          <w:szCs w:val="44"/>
+        </w:rPr>
+        <w:tab/>
+      </w:r>
+      <w:r>
+        <w:rPr>
+          <w:sz w:val="44"/>
+          <w:szCs w:val="44"/>
+        </w:rPr>
+        <w:tab/>
+        <w:t xml:space="preserve">   DIRECCION GENERAL </w:t>
+      </w:r>
+    </w:p>
+    <w:p>
+      <w:pPr>
+        <w:rPr>
+          <w:b/>
+          <w:bCs/>
+          <w:sz w:val="44"/>
+          <w:szCs w:val="44"/>
+        </w:rPr>
+      </w:pPr>
+      <w:r>
+        <w:rPr>
+          <w:sz w:val="44"/>
+          <w:szCs w:val="44"/>
+        </w:rPr>
+        <w:t>ASUNTO</w:t>
+      </w:r>
+      <w:r>
+        <w:rPr>
+          <w:b/>
+          <w:bCs/>
+          <w:sz w:val="44"/>
+          <w:szCs w:val="44"/>
+        </w:rPr>
+        <w:t>:  NO HABRA DESCANSOS</w:t>
+      </w:r>
+    </w:p>
+    <w:p>
+      <w:pPr>
+        <w:rPr>
+          <w:sz w:val="44"/>
+          <w:szCs w:val="44"/>
+        </w:rPr>
+      </w:pPr>
+    </w:p>
+    <w:p>
+      <w:pPr>
+        <w:spacing w:line="360" w:lineRule="auto"/>
+        <w:rPr>
+          <w:sz w:val="44"/>
+          <w:szCs w:val="44"/>
+        </w:rPr>
+      </w:pPr>
+    </w:p>
+    <w:p>
+      <w:pPr>
+        <w:spacing w:line="360" w:lineRule="auto"/>
+        <w:jc w:val="both"/>
+        <w:rPr>
+          <w:sz w:val="44"/>
+          <w:szCs w:val="44"/>
+        </w:rPr>
+      </w:pPr>
+      <w:r>
+        <w:rPr>
+          <w:sz w:val="44"/>
+          <w:szCs w:val="44"/>
+        </w:rPr>
+        <w:tab/>
+        <w:t xml:space="preserve">POR MEDIO DEL PRESENTE, SE LES INFORMA A TODO EL PERSONAL QUE </w:t>
+      </w:r>
+      <w:proofErr w:type="gramStart"/>
+      <w:r>
+        <w:rPr>
+          <w:sz w:val="44"/>
+          <w:szCs w:val="44"/>
+        </w:rPr>
+        <w:t>LABORA,  QUE</w:t>
+      </w:r>
+      <w:proofErr w:type="gramEnd"/>
+      <w:r>
+        <w:rPr>
+          <w:sz w:val="44"/>
+          <w:szCs w:val="44"/>
+        </w:rPr>
+        <w:t xml:space="preserve"> A PARTIR DEL                         </w:t>
+      </w:r>
+      <w:r>
+        <w:rPr>
+          <w:b/>
+          <w:bCs/>
+          <w:sz w:val="44"/>
+          <w:szCs w:val="44"/>
+          <w:u w:val="single"/>
+        </w:rPr>
         <w:t xml:space="preserve">LUNES 13  al   31   DE DICIEMBRE </w:t>
       </w:r>
       <w:r>
@@ -244,14 +538,7 @@
           <w:sz w:val="44"/>
           <w:szCs w:val="44"/>
         </w:rPr>
-        <w:t xml:space="preserve">     </w:t>
-      </w:r>
-      <w:r>
-        <w:rPr>
-          <w:sz w:val="44"/>
-          <w:szCs w:val="44"/>
-        </w:rPr>
-        <w:t xml:space="preserve">SE CANCELAN LOS DESCANSOS </w:t>
+        <w:t xml:space="preserve">     SE CANCELAN LOS DESCANSOS </w:t>
       </w:r>
     </w:p>
     <w:p>
@@ -384,7 +671,27 @@
           <w:sz w:val="32"/>
           <w:szCs w:val="44"/>
         </w:rPr>
-        <w:t>31 DE  NOVIEMBRE 2021</w:t>
+        <w:t xml:space="preserve">31 </w:t>
+      </w:r>
+      <w:proofErr w:type="gramStart"/>
+      <w:r>
+        <w:rPr>
+          <w:b/>
+          <w:bCs/>
+          <w:sz w:val="32"/>
+          <w:szCs w:val="44"/>
+        </w:rPr>
+        <w:t>DE  NOVIEMBRE</w:t>
+      </w:r>
+      <w:proofErr w:type="gramEnd"/>
+      <w:r>
+        <w:rPr>
+          <w:b/>
+          <w:bCs/>
+          <w:sz w:val="32"/>
+          <w:szCs w:val="44"/>
+        </w:rPr>
+        <w:t xml:space="preserve"> 2021</w:t>
       </w:r>
     </w:p>
     <w:p>
@@ -630,6 +937,7 @@
           <w:b/>
           <w:sz w:val="36"/>
         </w:rPr>
+        <w:lastRenderedPageBreak/>
         <w:t>1.-   EL PRODUCTO REBANADO SE DEBE DE ORDENAR Y COLOCAR EN LA BOLSA BIEN PRESENTADO (jamón, chuleta, bistec, etc.)</w:t>
       </w:r>
     </w:p>
@@ -819,7 +1127,27 @@
           <w:sz w:val="32"/>
           <w:szCs w:val="44"/>
         </w:rPr>
-        <w:t>31 DE  NOVIEMBRE 2021</w:t>
+        <w:t xml:space="preserve">31 </w:t>
+      </w:r>
+      <w:proofErr w:type="gramStart"/>
+      <w:r>
+        <w:rPr>
+          <w:b/>
+          <w:bCs/>
+          <w:sz w:val="32"/>
+          <w:szCs w:val="44"/>
+        </w:rPr>
+        <w:t>DE  NOVIEMBRE</w:t>
+      </w:r>
+      <w:proofErr w:type="gramEnd"/>
+      <w:r>
+        <w:rPr>
+          <w:b/>
+          <w:bCs/>
+          <w:sz w:val="32"/>
+          <w:szCs w:val="44"/>
+        </w:rPr>
+        <w:t xml:space="preserve"> 2021</w:t>
       </w:r>
     </w:p>
     <w:p>
@@ -1541,7 +1869,21 @@
         <w:rPr>
           <w:sz w:val="28"/>
         </w:rPr>
-        <w:t>de algunos compañeros ( que realmente merecen la baja inmediata).</w:t>
+        <w:t xml:space="preserve">de algunos compañeros </w:t>
+      </w:r>
+      <w:proofErr w:type="gramStart"/>
+      <w:r>
+        <w:rPr>
+          <w:sz w:val="28"/>
+        </w:rPr>
+        <w:t>( que</w:t>
+      </w:r>
+      <w:proofErr w:type="gramEnd"/>
+      <w:r>
+        <w:rPr>
+          <w:sz w:val="28"/>
+        </w:rPr>
+        <w:t xml:space="preserve"> realmente merecen la baja inmediata).</w:t>
       </w:r>
     </w:p>
     <w:p>
@@ -1614,6 +1956,7 @@
         <w:rPr>
           <w:sz w:val="28"/>
         </w:rPr>
+        <w:lastRenderedPageBreak/>
         <w:t>3.- P</w:t>
       </w:r>
       <w:r>
@@ -1741,7 +2084,6 @@
         <w:rPr>
           <w:sz w:val="28"/>
         </w:rPr>
-        <w:lastRenderedPageBreak/>
         <w:t>6.- P</w:t>
       </w:r>
       <w:r>
@@ -2472,6 +2814,7 @@
           <w:sz w:val="44"/>
           <w:szCs w:val="44"/>
         </w:rPr>
+        <w:lastRenderedPageBreak/>
         <w:t>MOTIVOS:</w:t>
       </w:r>
     </w:p>
@@ -2523,567 +2866,567 @@
         <w:rPr>
           <w:sz w:val="28"/>
         </w:rPr>
+        <w:t>2.- P</w:t>
+      </w:r>
+      <w:r>
+        <w:rPr>
+          <w:sz w:val="28"/>
+        </w:rPr>
+        <w:t xml:space="preserve">or no tener cuidado en producción porque se </w:t>
+      </w:r>
+      <w:r>
+        <w:rPr>
+          <w:sz w:val="28"/>
+        </w:rPr>
+        <w:t>ha</w:t>
+      </w:r>
+      <w:r>
+        <w:rPr>
+          <w:sz w:val="28"/>
+        </w:rPr>
+        <w:t xml:space="preserve"> encontrado moscas</w:t>
+      </w:r>
+      <w:r>
+        <w:rPr>
+          <w:sz w:val="28"/>
+        </w:rPr>
+        <w:t>,</w:t>
+      </w:r>
+      <w:r>
+        <w:rPr>
+          <w:sz w:val="28"/>
+        </w:rPr>
+        <w:t xml:space="preserve"> cabello</w:t>
+      </w:r>
+      <w:r>
+        <w:rPr>
+          <w:sz w:val="28"/>
+        </w:rPr>
+        <w:t>,</w:t>
+      </w:r>
+      <w:r>
+        <w:rPr>
+          <w:sz w:val="28"/>
+        </w:rPr>
+        <w:t xml:space="preserve"> hacen las cosas mal</w:t>
+      </w:r>
+      <w:r>
+        <w:rPr>
+          <w:sz w:val="28"/>
+        </w:rPr>
+        <w:t xml:space="preserve">. </w:t>
+      </w:r>
+    </w:p>
+    <w:p>
+      <w:pPr>
+        <w:spacing w:after="0" w:line="240" w:lineRule="auto"/>
+        <w:jc w:val="both"/>
+        <w:rPr>
+          <w:sz w:val="28"/>
+        </w:rPr>
+      </w:pPr>
+      <w:r>
+        <w:rPr>
+          <w:sz w:val="28"/>
+        </w:rPr>
+        <w:t>3.- P</w:t>
+      </w:r>
+      <w:r>
+        <w:rPr>
+          <w:sz w:val="28"/>
+        </w:rPr>
+        <w:t>or no tomar bien los pedidos y no saber si hay producto y el cliente viene de lejos en balde</w:t>
+      </w:r>
+      <w:r>
+        <w:rPr>
+          <w:sz w:val="28"/>
+        </w:rPr>
+        <w:t>.</w:t>
+      </w:r>
+    </w:p>
+    <w:p>
+      <w:pPr>
+        <w:spacing w:after="0" w:line="240" w:lineRule="auto"/>
+        <w:jc w:val="both"/>
+        <w:rPr>
+          <w:sz w:val="28"/>
+        </w:rPr>
+      </w:pPr>
+      <w:r>
+        <w:rPr>
+          <w:sz w:val="28"/>
+        </w:rPr>
+        <w:t>4.- P</w:t>
+      </w:r>
+      <w:r>
+        <w:rPr>
+          <w:sz w:val="28"/>
+        </w:rPr>
+        <w:t>or los vigilantes que están con el c</w:t>
+      </w:r>
+      <w:r>
+        <w:rPr>
+          <w:sz w:val="28"/>
+        </w:rPr>
+        <w:t xml:space="preserve">elular y no están al pendiente. </w:t>
+      </w:r>
+    </w:p>
+    <w:p>
+      <w:pPr>
+        <w:spacing w:after="0" w:line="240" w:lineRule="auto"/>
+        <w:jc w:val="both"/>
+        <w:rPr>
+          <w:b/>
+          <w:sz w:val="28"/>
+        </w:rPr>
+      </w:pPr>
+      <w:r>
+        <w:rPr>
+          <w:sz w:val="28"/>
+        </w:rPr>
+        <w:t xml:space="preserve">5.- Por hacer mal el </w:t>
+      </w:r>
+      <w:r>
+        <w:rPr>
+          <w:b/>
+          <w:sz w:val="28"/>
+        </w:rPr>
+        <w:t xml:space="preserve">bistec. </w:t>
+      </w:r>
+    </w:p>
+    <w:p>
+      <w:pPr>
+        <w:spacing w:after="0" w:line="240" w:lineRule="auto"/>
+        <w:jc w:val="both"/>
+        <w:rPr>
+          <w:sz w:val="28"/>
+        </w:rPr>
+      </w:pPr>
+      <w:r>
+        <w:rPr>
+          <w:sz w:val="28"/>
+        </w:rPr>
+        <w:t>6.- P</w:t>
+      </w:r>
+      <w:r>
+        <w:rPr>
+          <w:sz w:val="28"/>
+        </w:rPr>
+        <w:t>or los modos de las cajeras siem</w:t>
+      </w:r>
+      <w:r>
+        <w:rPr>
+          <w:sz w:val="28"/>
+        </w:rPr>
+        <w:t xml:space="preserve">pre hay quejas de los clientes. </w:t>
+      </w:r>
+    </w:p>
+    <w:p>
+      <w:pPr>
+        <w:spacing w:after="0" w:line="240" w:lineRule="auto"/>
+        <w:jc w:val="both"/>
+        <w:rPr>
+          <w:sz w:val="28"/>
+        </w:rPr>
+      </w:pPr>
+      <w:r>
+        <w:rPr>
+          <w:sz w:val="28"/>
+        </w:rPr>
+        <w:t>7.- P</w:t>
+      </w:r>
+      <w:r>
+        <w:rPr>
+          <w:sz w:val="28"/>
+        </w:rPr>
+        <w:t>or no cuidar los equipos y la</w:t>
+      </w:r>
+      <w:r>
+        <w:rPr>
+          <w:sz w:val="28"/>
+        </w:rPr>
+        <w:t xml:space="preserve">s vitrinas </w:t>
+      </w:r>
+      <w:r>
+        <w:rPr>
+          <w:sz w:val="28"/>
+        </w:rPr>
+        <w:t>sierras, rebanadoras</w:t>
+      </w:r>
+      <w:r>
+        <w:rPr>
+          <w:sz w:val="28"/>
+        </w:rPr>
+        <w:t xml:space="preserve">. </w:t>
+      </w:r>
+    </w:p>
+    <w:p>
+      <w:pPr>
+        <w:spacing w:after="0" w:line="240" w:lineRule="auto"/>
+        <w:jc w:val="both"/>
+        <w:rPr>
+          <w:sz w:val="28"/>
+        </w:rPr>
+      </w:pPr>
+      <w:r>
+        <w:rPr>
+          <w:sz w:val="28"/>
+        </w:rPr>
+        <w:t>8.- P</w:t>
+      </w:r>
+      <w:r>
+        <w:rPr>
+          <w:sz w:val="28"/>
+        </w:rPr>
+        <w:t>or no cuidar las instalaciones dejar sucios los baños</w:t>
+      </w:r>
+      <w:r>
+        <w:rPr>
+          <w:sz w:val="28"/>
+        </w:rPr>
+        <w:t>.</w:t>
+      </w:r>
+    </w:p>
+    <w:p>
+      <w:pPr>
+        <w:spacing w:after="0" w:line="240" w:lineRule="auto"/>
+        <w:jc w:val="both"/>
+        <w:rPr>
+          <w:sz w:val="28"/>
+        </w:rPr>
+      </w:pPr>
+      <w:r>
+        <w:rPr>
+          <w:sz w:val="28"/>
+        </w:rPr>
+        <w:t>9.- P</w:t>
+      </w:r>
+      <w:r>
+        <w:rPr>
+          <w:sz w:val="28"/>
+        </w:rPr>
+        <w:t>or no ten</w:t>
+      </w:r>
+      <w:r>
+        <w:rPr>
+          <w:sz w:val="28"/>
+        </w:rPr>
+        <w:t xml:space="preserve">er bien acomodadas las cámaras. </w:t>
+      </w:r>
+    </w:p>
+    <w:p>
+      <w:pPr>
+        <w:spacing w:after="0" w:line="240" w:lineRule="auto"/>
+        <w:jc w:val="both"/>
+        <w:rPr>
+          <w:sz w:val="28"/>
+        </w:rPr>
+      </w:pPr>
+      <w:r>
+        <w:rPr>
+          <w:sz w:val="28"/>
+        </w:rPr>
+        <w:t>10.- P</w:t>
+      </w:r>
+      <w:r>
+        <w:rPr>
+          <w:sz w:val="28"/>
+        </w:rPr>
+        <w:t>or no darle rotación al producto</w:t>
+      </w:r>
+      <w:r>
+        <w:rPr>
+          <w:sz w:val="28"/>
+        </w:rPr>
+        <w:t xml:space="preserve">. </w:t>
+      </w:r>
+    </w:p>
+    <w:p>
+      <w:pPr>
+        <w:spacing w:after="0" w:line="240" w:lineRule="auto"/>
+        <w:jc w:val="both"/>
+        <w:rPr>
+          <w:sz w:val="28"/>
+        </w:rPr>
+      </w:pPr>
+      <w:r>
+        <w:rPr>
+          <w:sz w:val="28"/>
+        </w:rPr>
+        <w:t>11.- P</w:t>
+      </w:r>
+      <w:r>
+        <w:rPr>
+          <w:sz w:val="28"/>
+        </w:rPr>
+        <w:t>or no lavar bien las mesas el piso las charolas los trapos</w:t>
+      </w:r>
+      <w:r>
+        <w:rPr>
+          <w:sz w:val="28"/>
+        </w:rPr>
+        <w:t>.</w:t>
+      </w:r>
+    </w:p>
+    <w:p>
+      <w:pPr>
+        <w:spacing w:after="0" w:line="240" w:lineRule="auto"/>
+        <w:jc w:val="both"/>
+        <w:rPr>
+          <w:sz w:val="28"/>
+        </w:rPr>
+      </w:pPr>
+      <w:r>
+        <w:rPr>
+          <w:sz w:val="28"/>
+        </w:rPr>
+        <w:t xml:space="preserve">12.- Por el aseo en general. </w:t>
+      </w:r>
+    </w:p>
+    <w:p>
+      <w:pPr>
+        <w:spacing w:after="0" w:line="240" w:lineRule="auto"/>
+        <w:jc w:val="both"/>
+        <w:rPr>
+          <w:sz w:val="28"/>
+        </w:rPr>
+      </w:pPr>
+      <w:r>
+        <w:rPr>
+          <w:sz w:val="28"/>
+        </w:rPr>
+        <w:t xml:space="preserve">13.- Por despreciar comida. </w:t>
+      </w:r>
+    </w:p>
+    <w:p>
+      <w:pPr>
+        <w:spacing w:after="0" w:line="240" w:lineRule="auto"/>
+        <w:jc w:val="both"/>
+        <w:rPr>
+          <w:sz w:val="28"/>
+        </w:rPr>
+      </w:pPr>
+      <w:r>
+        <w:rPr>
+          <w:sz w:val="28"/>
+        </w:rPr>
+        <w:t xml:space="preserve">14.- Por no tener cuidado al entregar la mercancía. </w:t>
+      </w:r>
+    </w:p>
+    <w:p>
+      <w:pPr>
+        <w:spacing w:after="0" w:line="240" w:lineRule="auto"/>
+        <w:jc w:val="both"/>
+        <w:rPr>
+          <w:sz w:val="28"/>
+        </w:rPr>
+      </w:pPr>
+      <w:r>
+        <w:rPr>
+          <w:sz w:val="28"/>
+        </w:rPr>
+        <w:t xml:space="preserve">15.- Por desperdiciar bolsa de tara cada bolsa cuesta $ 4.00 </w:t>
+      </w:r>
+    </w:p>
+    <w:p>
+      <w:pPr>
+        <w:spacing w:after="0" w:line="240" w:lineRule="auto"/>
+        <w:jc w:val="both"/>
+        <w:rPr>
+          <w:sz w:val="28"/>
+        </w:rPr>
+      </w:pPr>
+      <w:r>
+        <w:rPr>
+          <w:sz w:val="28"/>
+        </w:rPr>
+        <w:t>16.- Por no hacer bien la producción.</w:t>
+      </w:r>
+    </w:p>
+    <w:p>
+      <w:pPr>
+        <w:spacing w:after="0" w:line="240" w:lineRule="auto"/>
+        <w:jc w:val="both"/>
+        <w:rPr>
+          <w:sz w:val="28"/>
+        </w:rPr>
+      </w:pPr>
+      <w:r>
+        <w:rPr>
+          <w:sz w:val="28"/>
+        </w:rPr>
+        <w:t>17.- por no dejar el celular en resguardo</w:t>
+      </w:r>
+    </w:p>
+    <w:p>
+      <w:pPr>
+        <w:spacing w:after="0" w:line="240" w:lineRule="auto"/>
+        <w:jc w:val="both"/>
+        <w:rPr>
+          <w:sz w:val="28"/>
+        </w:rPr>
+      </w:pPr>
+    </w:p>
+    <w:p>
+      <w:pPr>
+        <w:jc w:val="both"/>
+        <w:rPr>
+          <w:b/>
+          <w:sz w:val="28"/>
+        </w:rPr>
+      </w:pPr>
+      <w:r>
+        <w:rPr>
+          <w:b/>
+          <w:sz w:val="28"/>
+        </w:rPr>
+        <w:t>Este es una primera llamada de atención a la próxima se tomarán otras medidas.</w:t>
+      </w:r>
+    </w:p>
+    <w:p>
+      <w:pPr>
+        <w:jc w:val="both"/>
+        <w:rPr>
+          <w:sz w:val="28"/>
+        </w:rPr>
+      </w:pPr>
+      <w:r>
+        <w:rPr>
+          <w:sz w:val="28"/>
+        </w:rPr>
+        <w:t>El desayuno y comida se les proporciona desde hace ya año y medio no es obligación de la empresa dárselos.</w:t>
+      </w:r>
+    </w:p>
+    <w:p>
+      <w:pPr>
+        <w:ind w:firstLine="708"/>
+        <w:jc w:val="both"/>
+        <w:rPr>
+          <w:b/>
+          <w:bCs/>
+          <w:sz w:val="32"/>
+          <w:szCs w:val="44"/>
+        </w:rPr>
+      </w:pPr>
+      <w:r>
+        <w:rPr>
+          <w:b/>
+          <w:bCs/>
+          <w:sz w:val="32"/>
+          <w:szCs w:val="44"/>
+        </w:rPr>
+        <w:t>Esta semana del 2 al 8 favor debes traer tus alimentos porque no habrá permiso de salir a comprar.</w:t>
+      </w:r>
+    </w:p>
+    <w:p>
+      <w:pPr>
+        <w:jc w:val="center"/>
+        <w:rPr>
+          <w:b/>
+          <w:bCs/>
+          <w:sz w:val="44"/>
+          <w:szCs w:val="44"/>
+        </w:rPr>
+      </w:pPr>
+    </w:p>
+    <w:p>
+      <w:pPr>
+        <w:jc w:val="center"/>
+        <w:rPr>
+          <w:b/>
+          <w:bCs/>
+          <w:sz w:val="44"/>
+          <w:szCs w:val="44"/>
+        </w:rPr>
+      </w:pPr>
+      <w:r>
+        <w:rPr>
+          <w:b/>
+          <w:bCs/>
+          <w:sz w:val="44"/>
+          <w:szCs w:val="44"/>
+        </w:rPr>
+        <w:t>M E M O R A N DU M</w:t>
+      </w:r>
+    </w:p>
+    <w:p>
+      <w:pPr>
+        <w:rPr>
+          <w:b/>
+          <w:bCs/>
+          <w:sz w:val="44"/>
+          <w:szCs w:val="44"/>
+        </w:rPr>
+      </w:pPr>
+    </w:p>
+    <w:p>
+      <w:pPr>
+        <w:jc w:val="center"/>
+        <w:rPr>
+          <w:b/>
+          <w:bCs/>
+          <w:sz w:val="44"/>
+          <w:szCs w:val="44"/>
+        </w:rPr>
+      </w:pPr>
+      <w:r>
+        <w:rPr>
+          <w:b/>
+          <w:bCs/>
+          <w:sz w:val="44"/>
+          <w:szCs w:val="44"/>
+        </w:rPr>
+        <w:t>16 DE JUNIO 2021</w:t>
+      </w:r>
+    </w:p>
+    <w:p>
+      <w:pPr>
+        <w:jc w:val="center"/>
+        <w:rPr>
+          <w:b/>
+          <w:bCs/>
+          <w:sz w:val="44"/>
+          <w:szCs w:val="44"/>
+        </w:rPr>
+      </w:pPr>
+    </w:p>
+    <w:p>
+      <w:pPr>
+        <w:rPr>
+          <w:sz w:val="44"/>
+          <w:szCs w:val="44"/>
+        </w:rPr>
+      </w:pPr>
+      <w:r>
+        <w:rPr>
+          <w:b/>
+          <w:bCs/>
+          <w:sz w:val="44"/>
+          <w:szCs w:val="44"/>
+        </w:rPr>
+        <w:t xml:space="preserve">PARA:     </w:t>
+      </w:r>
+      <w:r>
+        <w:rPr>
+          <w:sz w:val="44"/>
+          <w:szCs w:val="44"/>
+        </w:rPr>
+        <w:t>CENTRAL</w:t>
+      </w:r>
+    </w:p>
+    <w:p>
+      <w:pPr>
+        <w:rPr>
+          <w:sz w:val="44"/>
+          <w:szCs w:val="44"/>
+        </w:rPr>
+      </w:pPr>
+      <w:r>
+        <w:rPr>
+          <w:sz w:val="44"/>
+          <w:szCs w:val="44"/>
+        </w:rPr>
         <w:lastRenderedPageBreak/>
-        <w:t>2.- P</w:t>
-      </w:r>
-      <w:r>
-        <w:rPr>
-          <w:sz w:val="28"/>
-        </w:rPr>
-        <w:t xml:space="preserve">or no tener cuidado en producción porque se </w:t>
-      </w:r>
-      <w:r>
-        <w:rPr>
-          <w:sz w:val="28"/>
-        </w:rPr>
-        <w:t>ha</w:t>
-      </w:r>
-      <w:r>
-        <w:rPr>
-          <w:sz w:val="28"/>
-        </w:rPr>
-        <w:t xml:space="preserve"> encontrado moscas</w:t>
-      </w:r>
-      <w:r>
-        <w:rPr>
-          <w:sz w:val="28"/>
-        </w:rPr>
-        <w:t>,</w:t>
-      </w:r>
-      <w:r>
-        <w:rPr>
-          <w:sz w:val="28"/>
-        </w:rPr>
-        <w:t xml:space="preserve"> cabello</w:t>
-      </w:r>
-      <w:r>
-        <w:rPr>
-          <w:sz w:val="28"/>
-        </w:rPr>
-        <w:t>,</w:t>
-      </w:r>
-      <w:r>
-        <w:rPr>
-          <w:sz w:val="28"/>
-        </w:rPr>
-        <w:t xml:space="preserve"> hacen las cosas mal</w:t>
-      </w:r>
-      <w:r>
-        <w:rPr>
-          <w:sz w:val="28"/>
-        </w:rPr>
-        <w:t xml:space="preserve">. </w:t>
-      </w:r>
-    </w:p>
-    <w:p>
-      <w:pPr>
-        <w:spacing w:after="0" w:line="240" w:lineRule="auto"/>
-        <w:jc w:val="both"/>
-        <w:rPr>
-          <w:sz w:val="28"/>
-        </w:rPr>
-      </w:pPr>
-      <w:r>
-        <w:rPr>
-          <w:sz w:val="28"/>
-        </w:rPr>
-        <w:t>3.- P</w:t>
-      </w:r>
-      <w:r>
-        <w:rPr>
-          <w:sz w:val="28"/>
-        </w:rPr>
-        <w:t>or no tomar bien los pedidos y no saber si hay producto y el cliente viene de lejos en balde</w:t>
-      </w:r>
-      <w:r>
-        <w:rPr>
-          <w:sz w:val="28"/>
-        </w:rPr>
-        <w:t>.</w:t>
-      </w:r>
-    </w:p>
-    <w:p>
-      <w:pPr>
-        <w:spacing w:after="0" w:line="240" w:lineRule="auto"/>
-        <w:jc w:val="both"/>
-        <w:rPr>
-          <w:sz w:val="28"/>
-        </w:rPr>
-      </w:pPr>
-      <w:r>
-        <w:rPr>
-          <w:sz w:val="28"/>
-        </w:rPr>
-        <w:t>4.- P</w:t>
-      </w:r>
-      <w:r>
-        <w:rPr>
-          <w:sz w:val="28"/>
-        </w:rPr>
-        <w:t>or los vigilantes que están con el c</w:t>
-      </w:r>
-      <w:r>
-        <w:rPr>
-          <w:sz w:val="28"/>
-        </w:rPr>
-        <w:t xml:space="preserve">elular y no están al pendiente. </w:t>
-      </w:r>
-    </w:p>
-    <w:p>
-      <w:pPr>
-        <w:spacing w:after="0" w:line="240" w:lineRule="auto"/>
-        <w:jc w:val="both"/>
-        <w:rPr>
-          <w:b/>
-          <w:sz w:val="28"/>
-        </w:rPr>
-      </w:pPr>
-      <w:r>
-        <w:rPr>
-          <w:sz w:val="28"/>
-        </w:rPr>
-        <w:t xml:space="preserve">5.- Por hacer mal el </w:t>
-      </w:r>
-      <w:r>
-        <w:rPr>
-          <w:b/>
-          <w:sz w:val="28"/>
-        </w:rPr>
-        <w:t xml:space="preserve">bistec. </w:t>
-      </w:r>
-    </w:p>
-    <w:p>
-      <w:pPr>
-        <w:spacing w:after="0" w:line="240" w:lineRule="auto"/>
-        <w:jc w:val="both"/>
-        <w:rPr>
-          <w:sz w:val="28"/>
-        </w:rPr>
-      </w:pPr>
-      <w:r>
-        <w:rPr>
-          <w:sz w:val="28"/>
-        </w:rPr>
-        <w:t>6.- P</w:t>
-      </w:r>
-      <w:r>
-        <w:rPr>
-          <w:sz w:val="28"/>
-        </w:rPr>
-        <w:t>or los modos de las cajeras siem</w:t>
-      </w:r>
-      <w:r>
-        <w:rPr>
-          <w:sz w:val="28"/>
-        </w:rPr>
-        <w:t xml:space="preserve">pre hay quejas de los clientes. </w:t>
-      </w:r>
-    </w:p>
-    <w:p>
-      <w:pPr>
-        <w:spacing w:after="0" w:line="240" w:lineRule="auto"/>
-        <w:jc w:val="both"/>
-        <w:rPr>
-          <w:sz w:val="28"/>
-        </w:rPr>
-      </w:pPr>
-      <w:r>
-        <w:rPr>
-          <w:sz w:val="28"/>
-        </w:rPr>
-        <w:t>7.- P</w:t>
-      </w:r>
-      <w:r>
-        <w:rPr>
-          <w:sz w:val="28"/>
-        </w:rPr>
-        <w:t>or no cuidar los equipos y la</w:t>
-      </w:r>
-      <w:r>
-        <w:rPr>
-          <w:sz w:val="28"/>
-        </w:rPr>
-        <w:t xml:space="preserve">s vitrinas </w:t>
-      </w:r>
-      <w:r>
-        <w:rPr>
-          <w:sz w:val="28"/>
-        </w:rPr>
-        <w:t>sierras, rebanadoras</w:t>
-      </w:r>
-      <w:r>
-        <w:rPr>
-          <w:sz w:val="28"/>
-        </w:rPr>
-        <w:t xml:space="preserve">. </w:t>
-      </w:r>
-    </w:p>
-    <w:p>
-      <w:pPr>
-        <w:spacing w:after="0" w:line="240" w:lineRule="auto"/>
-        <w:jc w:val="both"/>
-        <w:rPr>
-          <w:sz w:val="28"/>
-        </w:rPr>
-      </w:pPr>
-      <w:r>
-        <w:rPr>
-          <w:sz w:val="28"/>
-        </w:rPr>
-        <w:t>8.- P</w:t>
-      </w:r>
-      <w:r>
-        <w:rPr>
-          <w:sz w:val="28"/>
-        </w:rPr>
-        <w:t>or no cuidar las instalaciones dejar sucios los baños</w:t>
-      </w:r>
-      <w:r>
-        <w:rPr>
-          <w:sz w:val="28"/>
-        </w:rPr>
-        <w:t>.</w:t>
-      </w:r>
-    </w:p>
-    <w:p>
-      <w:pPr>
-        <w:spacing w:after="0" w:line="240" w:lineRule="auto"/>
-        <w:jc w:val="both"/>
-        <w:rPr>
-          <w:sz w:val="28"/>
-        </w:rPr>
-      </w:pPr>
-      <w:r>
-        <w:rPr>
-          <w:sz w:val="28"/>
-        </w:rPr>
-        <w:t>9.- P</w:t>
-      </w:r>
-      <w:r>
-        <w:rPr>
-          <w:sz w:val="28"/>
-        </w:rPr>
-        <w:t>or no ten</w:t>
-      </w:r>
-      <w:r>
-        <w:rPr>
-          <w:sz w:val="28"/>
-        </w:rPr>
-        <w:t xml:space="preserve">er bien acomodadas las cámaras. </w:t>
-      </w:r>
-    </w:p>
-    <w:p>
-      <w:pPr>
-        <w:spacing w:after="0" w:line="240" w:lineRule="auto"/>
-        <w:jc w:val="both"/>
-        <w:rPr>
-          <w:sz w:val="28"/>
-        </w:rPr>
-      </w:pPr>
-      <w:r>
-        <w:rPr>
-          <w:sz w:val="28"/>
-        </w:rPr>
-        <w:t>10.- P</w:t>
-      </w:r>
-      <w:r>
-        <w:rPr>
-          <w:sz w:val="28"/>
-        </w:rPr>
-        <w:t>or no darle rotación al producto</w:t>
-      </w:r>
-      <w:r>
-        <w:rPr>
-          <w:sz w:val="28"/>
-        </w:rPr>
-        <w:t xml:space="preserve">. </w:t>
-      </w:r>
-    </w:p>
-    <w:p>
-      <w:pPr>
-        <w:spacing w:after="0" w:line="240" w:lineRule="auto"/>
-        <w:jc w:val="both"/>
-        <w:rPr>
-          <w:sz w:val="28"/>
-        </w:rPr>
-      </w:pPr>
-      <w:r>
-        <w:rPr>
-          <w:sz w:val="28"/>
-        </w:rPr>
-        <w:t>11.- P</w:t>
-      </w:r>
-      <w:r>
-        <w:rPr>
-          <w:sz w:val="28"/>
-        </w:rPr>
-        <w:t>or no lavar bien las mesas el piso las charolas los trapos</w:t>
-      </w:r>
-      <w:r>
-        <w:rPr>
-          <w:sz w:val="28"/>
-        </w:rPr>
-        <w:t>.</w:t>
-      </w:r>
-    </w:p>
-    <w:p>
-      <w:pPr>
-        <w:spacing w:after="0" w:line="240" w:lineRule="auto"/>
-        <w:jc w:val="both"/>
-        <w:rPr>
-          <w:sz w:val="28"/>
-        </w:rPr>
-      </w:pPr>
-      <w:r>
-        <w:rPr>
-          <w:sz w:val="28"/>
-        </w:rPr>
-        <w:t xml:space="preserve">12.- Por el aseo en general. </w:t>
-      </w:r>
-    </w:p>
-    <w:p>
-      <w:pPr>
-        <w:spacing w:after="0" w:line="240" w:lineRule="auto"/>
-        <w:jc w:val="both"/>
-        <w:rPr>
-          <w:sz w:val="28"/>
-        </w:rPr>
-      </w:pPr>
-      <w:r>
-        <w:rPr>
-          <w:sz w:val="28"/>
-        </w:rPr>
-        <w:t xml:space="preserve">13.- Por despreciar comida. </w:t>
-      </w:r>
-    </w:p>
-    <w:p>
-      <w:pPr>
-        <w:spacing w:after="0" w:line="240" w:lineRule="auto"/>
-        <w:jc w:val="both"/>
-        <w:rPr>
-          <w:sz w:val="28"/>
-        </w:rPr>
-      </w:pPr>
-      <w:r>
-        <w:rPr>
-          <w:sz w:val="28"/>
-        </w:rPr>
-        <w:t xml:space="preserve">14.- Por no tener cuidado al entregar la mercancía. </w:t>
-      </w:r>
-    </w:p>
-    <w:p>
-      <w:pPr>
-        <w:spacing w:after="0" w:line="240" w:lineRule="auto"/>
-        <w:jc w:val="both"/>
-        <w:rPr>
-          <w:sz w:val="28"/>
-        </w:rPr>
-      </w:pPr>
-      <w:r>
-        <w:rPr>
-          <w:sz w:val="28"/>
-        </w:rPr>
-        <w:t xml:space="preserve">15.- Por desperdiciar bolsa de tara cada bolsa cuesta $ 4.00 </w:t>
-      </w:r>
-    </w:p>
-    <w:p>
-      <w:pPr>
-        <w:spacing w:after="0" w:line="240" w:lineRule="auto"/>
-        <w:jc w:val="both"/>
-        <w:rPr>
-          <w:sz w:val="28"/>
-        </w:rPr>
-      </w:pPr>
-      <w:r>
-        <w:rPr>
-          <w:sz w:val="28"/>
-        </w:rPr>
-        <w:t>16.- Por no hacer bien la producción.</w:t>
-      </w:r>
-    </w:p>
-    <w:p>
-      <w:pPr>
-        <w:spacing w:after="0" w:line="240" w:lineRule="auto"/>
-        <w:jc w:val="both"/>
-        <w:rPr>
-          <w:sz w:val="28"/>
-        </w:rPr>
-      </w:pPr>
-      <w:r>
-        <w:rPr>
-          <w:sz w:val="28"/>
-        </w:rPr>
-        <w:t>17.- por no dejar el celular en resguardo</w:t>
-      </w:r>
-    </w:p>
-    <w:p>
-      <w:pPr>
-        <w:spacing w:after="0" w:line="240" w:lineRule="auto"/>
-        <w:jc w:val="both"/>
-        <w:rPr>
-          <w:sz w:val="28"/>
-        </w:rPr>
-      </w:pPr>
-    </w:p>
-    <w:p>
-      <w:pPr>
-        <w:jc w:val="both"/>
-        <w:rPr>
-          <w:b/>
-          <w:sz w:val="28"/>
-        </w:rPr>
-      </w:pPr>
-      <w:r>
-        <w:rPr>
-          <w:b/>
-          <w:sz w:val="28"/>
-        </w:rPr>
-        <w:t>Este es una primera llamada de atención a la próxima se tomarán otras medidas.</w:t>
-      </w:r>
-    </w:p>
-    <w:p>
-      <w:pPr>
-        <w:jc w:val="both"/>
-        <w:rPr>
-          <w:sz w:val="28"/>
-        </w:rPr>
-      </w:pPr>
-      <w:r>
-        <w:rPr>
-          <w:sz w:val="28"/>
-        </w:rPr>
-        <w:t>El desayuno y comida se les proporciona desde hace ya año y medio no es obligación de la empresa dárselos.</w:t>
-      </w:r>
-    </w:p>
-    <w:p>
-      <w:pPr>
-        <w:ind w:firstLine="708"/>
-        <w:jc w:val="both"/>
-        <w:rPr>
-          <w:b/>
-          <w:bCs/>
-          <w:sz w:val="32"/>
-          <w:szCs w:val="44"/>
-        </w:rPr>
-      </w:pPr>
-      <w:r>
-        <w:rPr>
-          <w:b/>
-          <w:bCs/>
-          <w:sz w:val="32"/>
-          <w:szCs w:val="44"/>
-        </w:rPr>
-        <w:t>Esta semana del 2 al 8 favor debes traer tus alimentos porque no habrá permiso de salir a comprar.</w:t>
-      </w:r>
-    </w:p>
-    <w:p>
-      <w:pPr>
-        <w:jc w:val="center"/>
-        <w:rPr>
-          <w:b/>
-          <w:bCs/>
-          <w:sz w:val="44"/>
-          <w:szCs w:val="44"/>
-        </w:rPr>
-      </w:pPr>
-    </w:p>
-    <w:p>
-      <w:pPr>
-        <w:jc w:val="center"/>
-        <w:rPr>
-          <w:b/>
-          <w:bCs/>
-          <w:sz w:val="44"/>
-          <w:szCs w:val="44"/>
-        </w:rPr>
-      </w:pPr>
-      <w:r>
-        <w:rPr>
-          <w:b/>
-          <w:bCs/>
-          <w:sz w:val="44"/>
-          <w:szCs w:val="44"/>
-        </w:rPr>
-        <w:t>M E M O R A N DU M</w:t>
-      </w:r>
-    </w:p>
-    <w:p>
-      <w:pPr>
-        <w:rPr>
-          <w:b/>
-          <w:bCs/>
-          <w:sz w:val="44"/>
-          <w:szCs w:val="44"/>
-        </w:rPr>
-      </w:pPr>
-    </w:p>
-    <w:p>
-      <w:pPr>
-        <w:jc w:val="center"/>
-        <w:rPr>
-          <w:b/>
-          <w:bCs/>
-          <w:sz w:val="44"/>
-          <w:szCs w:val="44"/>
-        </w:rPr>
-      </w:pPr>
-      <w:r>
-        <w:rPr>
-          <w:b/>
-          <w:bCs/>
-          <w:sz w:val="44"/>
-          <w:szCs w:val="44"/>
-        </w:rPr>
-        <w:t>16 DE JUNIO 2021</w:t>
-      </w:r>
-    </w:p>
-    <w:p>
-      <w:pPr>
-        <w:jc w:val="center"/>
-        <w:rPr>
-          <w:b/>
-          <w:bCs/>
-          <w:sz w:val="44"/>
-          <w:szCs w:val="44"/>
-        </w:rPr>
-      </w:pPr>
-    </w:p>
-    <w:p>
-      <w:pPr>
-        <w:rPr>
-          <w:sz w:val="44"/>
-          <w:szCs w:val="44"/>
-        </w:rPr>
-      </w:pPr>
-      <w:r>
-        <w:rPr>
-          <w:b/>
-          <w:bCs/>
-          <w:sz w:val="44"/>
-          <w:szCs w:val="44"/>
-        </w:rPr>
-        <w:t xml:space="preserve">PARA:     </w:t>
-      </w:r>
-      <w:r>
-        <w:rPr>
-          <w:sz w:val="44"/>
-          <w:szCs w:val="44"/>
-        </w:rPr>
-        <w:t>CENTRAL</w:t>
-      </w:r>
-    </w:p>
-    <w:p>
-      <w:pPr>
-        <w:rPr>
-          <w:sz w:val="44"/>
-          <w:szCs w:val="44"/>
-        </w:rPr>
-      </w:pPr>
-      <w:r>
-        <w:rPr>
-          <w:sz w:val="44"/>
-          <w:szCs w:val="44"/>
-        </w:rPr>
         <w:t xml:space="preserve">DE: </w:t>
       </w:r>
       <w:r>
@@ -3225,7 +3568,23 @@
           <w:sz w:val="44"/>
           <w:szCs w:val="44"/>
         </w:rPr>
-        <w:t xml:space="preserve">PARA LA COMIDA  SON        </w:t>
+        <w:t xml:space="preserve">PARA LA </w:t>
+      </w:r>
+      <w:proofErr w:type="gramStart"/>
+      <w:r>
+        <w:rPr>
+          <w:sz w:val="44"/>
+          <w:szCs w:val="44"/>
+        </w:rPr>
+        <w:t>COMIDA  SON</w:t>
+      </w:r>
+      <w:proofErr w:type="gramEnd"/>
+      <w:r>
+        <w:rPr>
+          <w:sz w:val="44"/>
+          <w:szCs w:val="44"/>
+        </w:rPr>
+        <w:t xml:space="preserve">        </w:t>
       </w:r>
       <w:r>
         <w:rPr>
@@ -3403,6 +3762,7 @@
           <w:sz w:val="44"/>
           <w:szCs w:val="44"/>
         </w:rPr>
+        <w:lastRenderedPageBreak/>
         <w:t xml:space="preserve">DE: </w:t>
       </w:r>
       <w:r>
@@ -3521,7 +3881,23 @@
           <w:sz w:val="44"/>
           <w:szCs w:val="44"/>
         </w:rPr>
-        <w:t xml:space="preserve"> Y LA SALIDA ES  HASTA EL CIERRE.</w:t>
+        <w:t xml:space="preserve"> Y LA SALIDA </w:t>
+      </w:r>
+      <w:proofErr w:type="gramStart"/>
+      <w:r>
+        <w:rPr>
+          <w:sz w:val="44"/>
+          <w:szCs w:val="44"/>
+        </w:rPr>
+        <w:t>ES  HASTA</w:t>
+      </w:r>
+      <w:proofErr w:type="gramEnd"/>
+      <w:r>
+        <w:rPr>
+          <w:sz w:val="44"/>
+          <w:szCs w:val="44"/>
+        </w:rPr>
+        <w:t xml:space="preserve"> EL CIERRE.</w:t>
       </w:r>
     </w:p>
     <w:p>

</xml_diff>